<commit_message>
changes made to proposal
</commit_message>
<xml_diff>
--- a/Project Proposal .docx
+++ b/Project Proposal .docx
@@ -66,8 +66,9 @@
     <w:p>
       <w:pPr>
         <w:rPr>
-          <w:rFonts w:eastAsia="Times New Roman" w:cstheme="minorHAnsi"/>
-          <w:lang w:eastAsia="en-GB"/>
+          <w:rFonts w:cstheme="minorHAnsi"/>
+          <w:color w:val="1D1C1D"/>
+          <w:shd w:val="clear" w:color="auto" w:fill="F8F8F8"/>
         </w:rPr>
       </w:pPr>
       <w:r>
@@ -93,7 +94,24 @@
           <w:color w:val="1D1C1D"/>
           <w:shd w:val="clear" w:color="auto" w:fill="F8F8F8"/>
         </w:rPr>
-        <w:t>. This led us to wanting to prove for ourselves that the climate changing is having a devastating impact on populations globally.</w:t>
+        <w:t xml:space="preserve">. </w:t>
+      </w:r>
+    </w:p>
+    <w:p>
+      <w:pPr>
+        <w:rPr>
+          <w:rFonts w:cstheme="minorHAnsi"/>
+          <w:color w:val="1D1C1D"/>
+          <w:shd w:val="clear" w:color="auto" w:fill="F8F8F8"/>
+        </w:rPr>
+      </w:pPr>
+      <w:r>
+        <w:rPr>
+          <w:rFonts w:cstheme="minorHAnsi"/>
+          <w:color w:val="1D1C1D"/>
+          <w:shd w:val="clear" w:color="auto" w:fill="F8F8F8"/>
+        </w:rPr>
+        <w:t>This led us to wanting to prove for ourselves that the climate changing is having a devastating impact on populations globally.</w:t>
       </w:r>
       <w:r>
         <w:rPr>
@@ -109,7 +127,23 @@
           <w:color w:val="1D1C1D"/>
           <w:shd w:val="clear" w:color="auto" w:fill="F8F8F8"/>
         </w:rPr>
-        <w:t xml:space="preserve">In order to establish this we needed to prove four things: 1. The climate </w:t>
+        <w:t xml:space="preserve">In order to establish this we needed to prove </w:t>
+      </w:r>
+      <w:r>
+        <w:rPr>
+          <w:rFonts w:cstheme="minorHAnsi"/>
+          <w:color w:val="1D1C1D"/>
+          <w:shd w:val="clear" w:color="auto" w:fill="F8F8F8"/>
+        </w:rPr>
+        <w:t>three</w:t>
+      </w:r>
+      <w:r>
+        <w:rPr>
+          <w:rFonts w:cstheme="minorHAnsi"/>
+          <w:color w:val="1D1C1D"/>
+          <w:shd w:val="clear" w:color="auto" w:fill="F8F8F8"/>
+        </w:rPr>
+        <w:t xml:space="preserve"> things: 1. The climate </w:t>
       </w:r>
       <w:r>
         <w:rPr>
@@ -165,54 +199,6 @@
           <w:color w:val="1D1C1D"/>
           <w:shd w:val="clear" w:color="auto" w:fill="F8F8F8"/>
         </w:rPr>
-        <w:t xml:space="preserve"> with regards climate</w:t>
-      </w:r>
-      <w:r>
-        <w:rPr>
-          <w:rFonts w:cstheme="minorHAnsi"/>
-          <w:color w:val="1D1C1D"/>
-          <w:shd w:val="clear" w:color="auto" w:fill="F8F8F8"/>
-        </w:rPr>
-        <w:t xml:space="preserve"> 4. </w:t>
-      </w:r>
-      <w:r>
-        <w:rPr>
-          <w:rFonts w:cstheme="minorHAnsi"/>
-          <w:color w:val="1D1C1D"/>
-          <w:shd w:val="clear" w:color="auto" w:fill="F8F8F8"/>
-        </w:rPr>
-        <w:t>Whether there exists a</w:t>
-      </w:r>
-      <w:r>
-        <w:rPr>
-          <w:rFonts w:cstheme="minorHAnsi"/>
-          <w:color w:val="1D1C1D"/>
-          <w:shd w:val="clear" w:color="auto" w:fill="F8F8F8"/>
-        </w:rPr>
-        <w:t xml:space="preserve"> correlation between climate change </w:t>
-      </w:r>
-      <w:r>
-        <w:rPr>
-          <w:rFonts w:cstheme="minorHAnsi"/>
-          <w:color w:val="1D1C1D"/>
-          <w:shd w:val="clear" w:color="auto" w:fill="F8F8F8"/>
-        </w:rPr>
-        <w:t xml:space="preserve">due to human activities </w:t>
-      </w:r>
-      <w:r>
-        <w:rPr>
-          <w:rFonts w:cstheme="minorHAnsi"/>
-          <w:color w:val="1D1C1D"/>
-          <w:shd w:val="clear" w:color="auto" w:fill="F8F8F8"/>
-        </w:rPr>
-        <w:t>and climate affects.</w:t>
-      </w:r>
-      <w:r>
-        <w:rPr>
-          <w:rFonts w:cstheme="minorHAnsi"/>
-          <w:color w:val="1D1C1D"/>
-          <w:shd w:val="clear" w:color="auto" w:fill="F8F8F8"/>
-        </w:rPr>
         <w:t xml:space="preserve"> </w:t>
       </w:r>
       <w:r>
@@ -221,23 +207,64 @@
           <w:color w:val="1D1C1D"/>
           <w:shd w:val="clear" w:color="auto" w:fill="F8F8F8"/>
         </w:rPr>
-        <w:t>This led us to questioning what w</w:t>
-      </w:r>
-      <w:r>
-        <w:rPr>
-          <w:rFonts w:cstheme="minorHAnsi"/>
-          <w:color w:val="1D1C1D"/>
-          <w:shd w:val="clear" w:color="auto" w:fill="F8F8F8"/>
-        </w:rPr>
-        <w:t>h</w:t>
-      </w:r>
-      <w:r>
-        <w:rPr>
-          <w:rFonts w:cstheme="minorHAnsi"/>
-          <w:color w:val="1D1C1D"/>
-          <w:shd w:val="clear" w:color="auto" w:fill="F8F8F8"/>
-        </w:rPr>
-        <w:t>ere the biggest drivers of climate change i.e. greenhouse gases, manufacturing etc.</w:t>
+        <w:t>with regards to the following aspects either globally or in certain part of the world</w:t>
+      </w:r>
+      <w:r>
+        <w:rPr>
+          <w:rFonts w:cstheme="minorHAnsi"/>
+          <w:color w:val="1D1C1D"/>
+          <w:shd w:val="clear" w:color="auto" w:fill="F8F8F8"/>
+        </w:rPr>
+        <w:t xml:space="preserve">. </w:t>
+      </w:r>
+    </w:p>
+    <w:p>
+      <w:pPr>
+        <w:rPr>
+          <w:rFonts w:cstheme="minorHAnsi"/>
+          <w:color w:val="1D1C1D"/>
+          <w:shd w:val="clear" w:color="auto" w:fill="F8F8F8"/>
+        </w:rPr>
+      </w:pPr>
+    </w:p>
+    <w:p>
+      <w:pPr>
+        <w:rPr>
+          <w:rFonts w:eastAsia="Times New Roman" w:cstheme="minorHAnsi"/>
+          <w:lang w:eastAsia="en-GB"/>
+        </w:rPr>
+      </w:pPr>
+      <w:r>
+        <w:rPr>
+          <w:rFonts w:cstheme="minorHAnsi"/>
+          <w:color w:val="1D1C1D"/>
+          <w:shd w:val="clear" w:color="auto" w:fill="F8F8F8"/>
+        </w:rPr>
+        <w:t xml:space="preserve">This </w:t>
+      </w:r>
+      <w:r>
+        <w:rPr>
+          <w:rFonts w:cstheme="minorHAnsi"/>
+          <w:color w:val="1D1C1D"/>
+          <w:shd w:val="clear" w:color="auto" w:fill="F8F8F8"/>
+        </w:rPr>
+        <w:t xml:space="preserve">also </w:t>
+      </w:r>
+      <w:r>
+        <w:rPr>
+          <w:rFonts w:cstheme="minorHAnsi"/>
+          <w:color w:val="1D1C1D"/>
+          <w:shd w:val="clear" w:color="auto" w:fill="F8F8F8"/>
+        </w:rPr>
+        <w:t>led us to questi</w:t>
+      </w:r>
+      <w:r>
+        <w:rPr>
+          <w:rFonts w:cstheme="minorHAnsi"/>
+          <w:color w:val="1D1C1D"/>
+          <w:shd w:val="clear" w:color="auto" w:fill="F8F8F8"/>
+        </w:rPr>
+        <w:t>on</w:t>
       </w:r>
       <w:r>
         <w:rPr>
@@ -253,7 +280,39 @@
           <w:color w:val="1D1C1D"/>
           <w:shd w:val="clear" w:color="auto" w:fill="F8F8F8"/>
         </w:rPr>
-        <w:t>It also led us to asking what would be the biggest signs that the climate was indeed changing i.e. temperature, increased rainfall, heat waves, forest fires etc.</w:t>
+        <w:t>what are</w:t>
+      </w:r>
+      <w:r>
+        <w:rPr>
+          <w:rFonts w:cstheme="minorHAnsi"/>
+          <w:color w:val="1D1C1D"/>
+          <w:shd w:val="clear" w:color="auto" w:fill="F8F8F8"/>
+        </w:rPr>
+        <w:t xml:space="preserve"> the biggest drivers of climate change </w:t>
+      </w:r>
+      <w:r>
+        <w:rPr>
+          <w:rFonts w:cstheme="minorHAnsi"/>
+          <w:color w:val="1D1C1D"/>
+          <w:shd w:val="clear" w:color="auto" w:fill="F8F8F8"/>
+        </w:rPr>
+        <w:t>e.g.,</w:t>
+      </w:r>
+      <w:r>
+        <w:rPr>
+          <w:rFonts w:cstheme="minorHAnsi"/>
+          <w:color w:val="1D1C1D"/>
+          <w:shd w:val="clear" w:color="auto" w:fill="F8F8F8"/>
+        </w:rPr>
+        <w:t xml:space="preserve"> greenhouse gases, manufacturing.</w:t>
+      </w:r>
+      <w:r>
+        <w:rPr>
+          <w:rFonts w:cstheme="minorHAnsi"/>
+          <w:color w:val="1D1C1D"/>
+          <w:shd w:val="clear" w:color="auto" w:fill="F8F8F8"/>
+        </w:rPr>
+        <w:t xml:space="preserve"> </w:t>
       </w:r>
     </w:p>
     <w:p>
@@ -510,6 +569,12 @@
         </w:rPr>
         <w:t xml:space="preserve">Sources </w:t>
       </w:r>
+      <w:r>
+        <w:rPr>
+          <w:rFonts w:cstheme="minorHAnsi"/>
+        </w:rPr>
+        <w:t>of dataset</w:t>
+      </w:r>
     </w:p>
     <w:p>
       <w:pPr>
@@ -533,15 +598,7 @@
           <w:color w:val="1D1C1D"/>
           <w:shd w:val="clear" w:color="auto" w:fill="F8F8F8"/>
         </w:rPr>
-        <w:t>Heatwave:</w:t>
-      </w:r>
-      <w:r>
-        <w:rPr>
-          <w:rFonts w:cstheme="minorHAnsi"/>
-          <w:color w:val="1D1C1D"/>
-          <w:shd w:val="clear" w:color="auto" w:fill="F8F8F8"/>
-        </w:rPr>
-        <w:t xml:space="preserve"> </w:t>
+        <w:t xml:space="preserve">Heatwave: </w:t>
       </w:r>
       <w:hyperlink r:id="rId5" w:tgtFrame="_blank" w:history="1">
         <w:r>
@@ -662,37 +719,15 @@
           <w:rFonts w:cstheme="minorHAnsi"/>
         </w:rPr>
       </w:pPr>
-      <w:r>
-        <w:rPr>
-          <w:rFonts w:ascii="Arial" w:hAnsi="Arial" w:cs="Arial"/>
-        </w:rPr>
-        <w:fldChar w:fldCharType="begin"/>
-      </w:r>
-      <w:r>
-        <w:rPr>
-          <w:rFonts w:ascii="Arial" w:hAnsi="Arial" w:cs="Arial"/>
-        </w:rPr>
-        <w:instrText xml:space="preserve"> HYPERLINK "https://www.nytimes.com/interactive/2022/10/04/climate/south-asia-monsoon-climate-change.html" </w:instrText>
-      </w:r>
-      <w:r>
-        <w:rPr>
-          <w:rFonts w:ascii="Arial" w:hAnsi="Arial" w:cs="Arial"/>
-        </w:rPr>
-        <w:fldChar w:fldCharType="separate"/>
-      </w:r>
-      <w:r>
-        <w:rPr>
-          <w:rStyle w:val="Hyperlink"/>
-          <w:rFonts w:ascii="Arial" w:hAnsi="Arial" w:cs="Arial"/>
-        </w:rPr>
-        <w:t>https://www.nytimes.com/interactive/2022/10/04/climate/south-asia-monsoon-climate-change.html</w:t>
-      </w:r>
-      <w:r>
-        <w:rPr>
-          <w:rFonts w:ascii="Arial" w:hAnsi="Arial" w:cs="Arial"/>
-        </w:rPr>
-        <w:fldChar w:fldCharType="end"/>
-      </w:r>
+      <w:hyperlink r:id="rId7" w:history="1">
+        <w:r>
+          <w:rPr>
+            <w:rStyle w:val="Hyperlink"/>
+            <w:rFonts w:ascii="Arial" w:hAnsi="Arial" w:cs="Arial"/>
+          </w:rPr>
+          <w:t>https://www.nytimes.com/interactive/2022/10/04/climate/south-asia-monsoon-climate-change.html</w:t>
+        </w:r>
+      </w:hyperlink>
     </w:p>
     <w:sectPr>
       <w:pgSz w:w="11900" w:h="16840"/>

</xml_diff>